<commit_message>
20160930 sent = received
</commit_message>
<xml_diff>
--- a/problems.docx
+++ b/problems.docx
@@ -259,82 +259,175 @@
         <w:spacing w:after="0"/>
       </w:pPr>
       <w:r>
-        <w:t>Line 1263/1268</w:t>
-      </w:r>
-      <w:r>
-        <w:tab/>
-        <w:t>14*? Should be 15?</w:t>
-      </w:r>
-    </w:p>
-    <w:p>
-      <w:pPr>
-        <w:spacing w:after="0"/>
-      </w:pPr>
-      <w:r>
-        <w:t>Line 1362~1377</w:t>
-      </w:r>
-      <w:r>
-        <w:tab/>
-        <w:t>not 0000 0001 0010 …?</w:t>
-      </w:r>
-      <w:r>
-        <w:t xml:space="preserve"> Correct order?</w:t>
-      </w:r>
-    </w:p>
-    <w:p>
-      <w:pPr>
-        <w:spacing w:after="0"/>
-      </w:pPr>
-      <w:r>
-        <w:t>Line 1414</w:t>
-      </w:r>
-      <w:r>
-        <w:tab/>
-        <w:t>dest_addr_type 3’b001?</w:t>
-      </w:r>
-    </w:p>
-    <w:p>
-      <w:pPr>
-        <w:spacing w:after="0"/>
-      </w:pPr>
-      <w:r>
-        <w:t xml:space="preserve">Line 1437 </w:t>
-      </w:r>
-      <w:r>
-        <w:tab/>
-        <w:t>sent_flits_count? Calculated that way?</w:t>
-      </w:r>
-    </w:p>
-    <w:p>
-      <w:pPr>
-        <w:spacing w:after="0"/>
-      </w:pPr>
-      <w:r>
-        <w:t>Line 2539</w:t>
-      </w:r>
-      <w:r>
-        <w:tab/>
-        <w:t>received_flits_count</w:t>
-      </w:r>
-    </w:p>
-    <w:p>
-      <w:pPr>
-        <w:spacing w:after="0"/>
-      </w:pPr>
-      <w:r>
-        <w:t>Line 2595</w:t>
-      </w:r>
-      <w:r>
-        <w:tab/>
-        <w:t>and after, looks right, but not sure</w:t>
+        <w:t xml:space="preserve">Line </w:t>
+      </w:r>
+      <w:r>
+        <w:t>1071</w:t>
       </w:r>
       <w:bookmarkStart w:id="0" w:name="_GoBack"/>
       <w:bookmarkEnd w:id="0"/>
-    </w:p>
-    <w:p>
-      <w:pPr>
-        <w:spacing w:after="0"/>
-      </w:pPr>
+      <w:r>
+        <w:tab/>
+        <w:t>flow_ctrl_router_4_ip_2</w:t>
+      </w:r>
+      <w:r>
+        <w:tab/>
+        <w:t>-&gt;</w:t>
+      </w:r>
+      <w:r>
+        <w:tab/>
+        <w:t>flow_ctrl_router_5_ip_2</w:t>
+      </w:r>
+    </w:p>
+    <w:p>
+      <w:pPr>
+        <w:spacing w:after="0"/>
+      </w:pPr>
+      <w:r>
+        <w:t>Line 1263/1268</w:t>
+      </w:r>
+      <w:r>
+        <w:tab/>
+        <w:t>14*? Should be 15?</w:t>
+      </w:r>
+    </w:p>
+    <w:p>
+      <w:pPr>
+        <w:spacing w:after="0"/>
+      </w:pPr>
+      <w:r>
+        <w:t>Line 1362~1377</w:t>
+      </w:r>
+      <w:r>
+        <w:tab/>
+        <w:t>not 0000 0001 0010 …?</w:t>
+      </w:r>
+      <w:r>
+        <w:t xml:space="preserve"> Correct order?</w:t>
+      </w:r>
+    </w:p>
+    <w:p>
+      <w:pPr>
+        <w:spacing w:after="0"/>
+      </w:pPr>
+      <w:r>
+        <w:t>Line 1414</w:t>
+      </w:r>
+      <w:r>
+        <w:tab/>
+        <w:t>dest_addr_type 3’b001?</w:t>
+      </w:r>
+    </w:p>
+    <w:p>
+      <w:pPr>
+        <w:spacing w:after="0"/>
+      </w:pPr>
+      <w:r>
+        <w:t xml:space="preserve">Line 1437 </w:t>
+      </w:r>
+      <w:r>
+        <w:tab/>
+        <w:t>sent_flits_count? Calculated that way?</w:t>
+      </w:r>
+    </w:p>
+    <w:p>
+      <w:pPr>
+        <w:spacing w:after="0"/>
+      </w:pPr>
+      <w:r>
+        <w:t>Line 2539</w:t>
+      </w:r>
+      <w:r>
+        <w:tab/>
+        <w:t>received_flits_count</w:t>
+      </w:r>
+    </w:p>
+    <w:p>
+      <w:pPr>
+        <w:spacing w:after="0"/>
+      </w:pPr>
+      <w:r>
+        <w:t>Line 2595</w:t>
+      </w:r>
+      <w:r>
+        <w:tab/>
+        <w:t>and after, looks right, but not sure</w:t>
+      </w:r>
+    </w:p>
+    <w:p>
+      <w:pPr>
+        <w:spacing w:after="0"/>
+      </w:pPr>
+    </w:p>
+    <w:p>
+      <w:pPr>
+        <w:pStyle w:val="Heading1"/>
+      </w:pPr>
+      <w:r>
+        <w:t>C_fbgen.v</w:t>
+      </w:r>
+    </w:p>
+    <w:p>
+      <w:pPr>
+        <w:spacing w:after="0"/>
+      </w:pPr>
+      <w:r>
+        <w:t>Random # generator (LFSR-like)?</w:t>
+      </w:r>
+    </w:p>
+    <w:p>
+      <w:pPr>
+        <w:spacing w:after="0"/>
+      </w:pPr>
+    </w:p>
+    <w:p>
+      <w:pPr>
+        <w:pStyle w:val="Heading1"/>
+      </w:pPr>
+      <w:r>
+        <w:t>Testbench.v</w:t>
+      </w:r>
+    </w:p>
+    <w:p>
+      <w:pPr>
+        <w:spacing w:after="0"/>
+      </w:pPr>
+      <w:r>
+        <w:t>Line 529</w:t>
+      </w:r>
+      <w:r>
+        <w:tab/>
+        <w:t>flow_ctrl_router_4_ip_2</w:t>
+      </w:r>
+      <w:r>
+        <w:tab/>
+        <w:t>-&gt;</w:t>
+      </w:r>
+      <w:r>
+        <w:tab/>
+      </w:r>
+      <w:r>
+        <w:t>flow_ctrl_router_</w:t>
+      </w:r>
+      <w:r>
+        <w:t>5</w:t>
+      </w:r>
+      <w:r>
+        <w:t>_ip_2</w:t>
+      </w:r>
+    </w:p>
+    <w:p>
+      <w:pPr>
+        <w:spacing w:after="0"/>
+      </w:pPr>
+    </w:p>
+    <w:p>
+      <w:pPr>
+        <w:pStyle w:val="Heading1"/>
+      </w:pPr>
+      <w:r>
+        <w:t>C_interleave.v</w:t>
+      </w:r>
     </w:p>
     <w:p>
       <w:pPr>
@@ -1097,7 +1190,7 @@
 </file>
 
 <file path=customXml/itemProps1.xml><?xml version="1.0" encoding="utf-8"?>
-<ds:datastoreItem xmlns:ds="http://schemas.openxmlformats.org/officeDocument/2006/customXml" ds:itemID="{888F8479-C94B-485E-A9D6-DA5FC03987F1}">
+<ds:datastoreItem xmlns:ds="http://schemas.openxmlformats.org/officeDocument/2006/customXml" ds:itemID="{77B02B8E-9E71-49BA-8332-5D7BBF1BF03E}">
   <ds:schemaRefs>
     <ds:schemaRef ds:uri="http://schemas.openxmlformats.org/officeDocument/2006/bibliography"/>
   </ds:schemaRefs>

</xml_diff>